<commit_message>
Add in details about the two quiz questions we gave everyone credit for over the quarter
</commit_message>
<xml_diff>
--- a/Quizzes/quiz6.docx
+++ b/Quizzes/quiz6.docx
@@ -101,13 +101,7 @@
         <w:rPr>
           <w:rFonts w:asciiTheme="minorHAnsi" w:hAnsiTheme="minorHAnsi" w:cstheme="minorHAnsi"/>
         </w:rPr>
-        <w:t xml:space="preserve">(True/False) </w:t>
-      </w:r>
-      <w:r>
-        <w:rPr>
-          <w:rFonts w:asciiTheme="minorHAnsi" w:hAnsiTheme="minorHAnsi" w:cstheme="minorHAnsi"/>
-        </w:rPr>
-        <w:t>The regression equation for adding potential confounders is the same as the regression equation for adding potential effect modifiers. </w:t>
+        <w:t>(True/False) The regression equation for adding potential confounders is the same as the regression equation for adding potential effect modifiers. </w:t>
       </w:r>
     </w:p>
     <w:p>
@@ -133,13 +127,7 @@
         <w:rPr>
           <w:rFonts w:asciiTheme="minorHAnsi" w:hAnsiTheme="minorHAnsi" w:cstheme="minorHAnsi"/>
         </w:rPr>
-        <w:t xml:space="preserve">(True/False) </w:t>
-      </w:r>
-      <w:r>
-        <w:rPr>
-          <w:rFonts w:asciiTheme="minorHAnsi" w:hAnsiTheme="minorHAnsi" w:cstheme="minorHAnsi"/>
-        </w:rPr>
-        <w:t xml:space="preserve">Given an outcome Y and covariates X and Z, if the linearity assumptions </w:t>
+        <w:t xml:space="preserve">(True/False) Given an outcome Y and covariates X and Z, if the linearity assumptions </w:t>
       </w:r>
       <w:proofErr w:type="gramStart"/>
       <w:r>
@@ -179,13 +167,7 @@
         <w:rPr>
           <w:rFonts w:asciiTheme="minorHAnsi" w:hAnsiTheme="minorHAnsi" w:cstheme="minorHAnsi"/>
         </w:rPr>
-        <w:t xml:space="preserve">(Multiple choice) </w:t>
-      </w:r>
-      <w:r>
-        <w:rPr>
-          <w:rFonts w:asciiTheme="minorHAnsi" w:hAnsiTheme="minorHAnsi" w:cstheme="minorHAnsi"/>
-        </w:rPr>
-        <w:t xml:space="preserve">Taylor is studying the association between continuous quantitative variables X (predictor of interest) and Y (outcome), </w:t>
+        <w:t xml:space="preserve">(Multiple choice) Taylor is studying the association between continuous quantitative variables X (predictor of interest) and Y (outcome), </w:t>
       </w:r>
       <w:proofErr w:type="gramStart"/>
       <w:r>
@@ -224,13 +206,7 @@
         <w:rPr>
           <w:rFonts w:asciiTheme="minorHAnsi" w:hAnsiTheme="minorHAnsi" w:cstheme="minorHAnsi"/>
         </w:rPr>
-        <w:t>A</w:t>
-      </w:r>
-      <w:r>
-        <w:rPr>
-          <w:rFonts w:asciiTheme="minorHAnsi" w:hAnsiTheme="minorHAnsi" w:cstheme="minorHAnsi"/>
-        </w:rPr>
-        <w:t>mong the following, which is the most reasonable conclusion to draw from this plot? </w:t>
+        <w:t>Among the following, which is the most reasonable conclusion to draw from this plot? </w:t>
       </w:r>
     </w:p>
     <w:p>
@@ -256,6 +232,7 @@
       <w:r>
         <w:rPr>
           <w:rFonts w:asciiTheme="minorHAnsi" w:hAnsiTheme="minorHAnsi" w:cstheme="minorHAnsi"/>
+          <w:noProof/>
           <w:color w:val="000000" w:themeColor="text1"/>
         </w:rPr>
         <w:drawing>
@@ -769,6 +746,7 @@
       <w:r>
         <w:rPr>
           <w:rFonts w:asciiTheme="minorHAnsi" w:hAnsiTheme="minorHAnsi" w:cstheme="minorHAnsi"/>
+          <w:noProof/>
           <w:color w:val="000000" w:themeColor="text1"/>
         </w:rPr>
         <w:lastRenderedPageBreak/>
@@ -970,6 +948,22 @@
     </w:p>
     <w:p>
       <w:pPr>
+        <w:ind w:left="720"/>
+        <w:rPr>
+          <w:rFonts w:asciiTheme="minorHAnsi" w:hAnsiTheme="minorHAnsi" w:cstheme="minorHAnsi"/>
+          <w:color w:val="FF0000"/>
+        </w:rPr>
+      </w:pPr>
+      <w:r>
+        <w:rPr>
+          <w:rFonts w:asciiTheme="minorHAnsi" w:hAnsiTheme="minorHAnsi" w:cstheme="minorHAnsi"/>
+          <w:color w:val="FF0000"/>
+        </w:rPr>
+        <w:t>(Everyone got credit for this question because it was confusingly worded)</w:t>
+      </w:r>
+    </w:p>
+    <w:p>
+      <w:pPr>
         <w:pStyle w:val="NormalWeb"/>
         <w:numPr>
           <w:ilvl w:val="0"/>
@@ -983,13 +977,7 @@
         <w:rPr>
           <w:rFonts w:asciiTheme="minorHAnsi" w:hAnsiTheme="minorHAnsi" w:cstheme="minorHAnsi"/>
         </w:rPr>
-        <w:t xml:space="preserve">(Short answer) </w:t>
-      </w:r>
-      <w:r>
-        <w:rPr>
-          <w:rFonts w:asciiTheme="minorHAnsi" w:hAnsiTheme="minorHAnsi" w:cstheme="minorHAnsi"/>
-        </w:rPr>
-        <w:t>Taylor is building a prediction model to predict the number of hours her cat Alice will sleep on a given night. In her model, she includes the following predictors: </w:t>
+        <w:t>(Short answer) Taylor is building a prediction model to predict the number of hours her cat Alice will sleep on a given night. In her model, she includes the following predictors: </w:t>
       </w:r>
     </w:p>
     <w:p>

</xml_diff>